<commit_message>
Edited Project Report 02
</commit_message>
<xml_diff>
--- a/doc/Reports/Project Report 02.docx
+++ b/doc/Reports/Project Report 02.docx
@@ -340,8 +340,17 @@
           <w:sz w:val="36"/>
           <w:szCs w:val="36"/>
         </w:rPr>
-        <w:t xml:space="preserve">  Naseeb Thapaliya</w:t>
-      </w:r>
+        <w:t xml:space="preserve">  Naseeb </w:t>
+      </w:r>
+      <w:proofErr w:type="spellStart"/>
+      <w:r>
+        <w:rPr>
+          <w:sz w:val="36"/>
+          <w:szCs w:val="36"/>
+        </w:rPr>
+        <w:t>Thapaliya</w:t>
+      </w:r>
+      <w:proofErr w:type="spellEnd"/>
     </w:p>
     <w:p>
       <w:pPr>
@@ -372,8 +381,17 @@
           <w:sz w:val="36"/>
           <w:szCs w:val="36"/>
         </w:rPr>
-        <w:t xml:space="preserve"> Unnati Khivsera</w:t>
-      </w:r>
+        <w:t xml:space="preserve"> Unnati </w:t>
+      </w:r>
+      <w:proofErr w:type="spellStart"/>
+      <w:r>
+        <w:rPr>
+          <w:sz w:val="36"/>
+          <w:szCs w:val="36"/>
+        </w:rPr>
+        <w:t>Khivsera</w:t>
+      </w:r>
+      <w:proofErr w:type="spellEnd"/>
       <w:r>
         <w:rPr>
           <w:sz w:val="36"/>
@@ -751,8 +769,652 @@
         <w:lastRenderedPageBreak/>
         <w:t>Tasks</w:t>
       </w:r>
+    </w:p>
+    <w:p>
+      <w:pPr>
+        <w:pStyle w:val="NoSpacing"/>
+        <w:spacing w:line="360" w:lineRule="auto"/>
+        <w:ind w:firstLine="720"/>
+        <w:rPr>
+          <w:color w:val="4472C4" w:themeColor="accent1"/>
+          <w:sz w:val="26"/>
+          <w:szCs w:val="26"/>
+          <w:u w:color="4F81BD"/>
+        </w:rPr>
+      </w:pPr>
+      <w:r>
+        <w:rPr>
+          <w:color w:val="4472C4" w:themeColor="accent1"/>
+          <w:sz w:val="26"/>
+          <w:szCs w:val="26"/>
+          <w:u w:color="4F81BD"/>
+        </w:rPr>
+        <w:t>Sultan Al Bogam</w:t>
+      </w:r>
       <w:bookmarkStart w:id="0" w:name="_GoBack"/>
       <w:bookmarkEnd w:id="0"/>
+      <w:r>
+        <w:rPr>
+          <w:color w:val="4472C4" w:themeColor="accent1"/>
+          <w:sz w:val="26"/>
+          <w:szCs w:val="26"/>
+          <w:u w:color="4F81BD"/>
+        </w:rPr>
+        <w:t>i</w:t>
+      </w:r>
+    </w:p>
+    <w:p>
+      <w:pPr>
+        <w:pStyle w:val="NoSpacing"/>
+        <w:spacing w:line="360" w:lineRule="auto"/>
+        <w:ind w:firstLine="720"/>
+        <w:rPr>
+          <w:rFonts w:asciiTheme="minorHAnsi" w:hAnsiTheme="minorHAnsi" w:cstheme="minorHAnsi"/>
+          <w:sz w:val="26"/>
+          <w:szCs w:val="26"/>
+        </w:rPr>
+      </w:pPr>
+      <w:r>
+        <w:rPr>
+          <w:rFonts w:asciiTheme="minorHAnsi" w:eastAsia="Calibri" w:hAnsiTheme="minorHAnsi" w:cstheme="minorHAnsi"/>
+          <w:color w:val="000000"/>
+          <w:sz w:val="26"/>
+          <w:szCs w:val="26"/>
+          <w:u w:color="000000"/>
+          <w:bdr w:val="nil"/>
+        </w:rPr>
+        <w:t xml:space="preserve">1. </w:t>
+      </w:r>
+      <w:r>
+        <w:rPr>
+          <w:rFonts w:asciiTheme="minorHAnsi" w:eastAsia="Calibri" w:hAnsiTheme="minorHAnsi" w:cstheme="minorHAnsi"/>
+          <w:color w:val="000000"/>
+          <w:sz w:val="26"/>
+          <w:szCs w:val="26"/>
+          <w:u w:color="000000"/>
+          <w:bdr w:val="nil"/>
+        </w:rPr>
+        <w:t>Reconstructed the data hierarchy for the project: </w:t>
+      </w:r>
+    </w:p>
+    <w:p>
+      <w:pPr>
+        <w:pStyle w:val="NoSpacing"/>
+        <w:spacing w:line="360" w:lineRule="auto"/>
+        <w:rPr>
+          <w:rFonts w:asciiTheme="minorHAnsi" w:hAnsiTheme="minorHAnsi" w:cstheme="minorHAnsi"/>
+          <w:sz w:val="26"/>
+          <w:szCs w:val="26"/>
+        </w:rPr>
+      </w:pPr>
+      <w:r>
+        <w:rPr>
+          <w:rFonts w:asciiTheme="minorHAnsi" w:hAnsiTheme="minorHAnsi" w:cstheme="minorHAnsi"/>
+          <w:sz w:val="26"/>
+          <w:szCs w:val="26"/>
+          <w:u w:color="000000"/>
+          <w:bdr w:val="nil"/>
+        </w:rPr>
+        <w:t xml:space="preserve">      </w:t>
+      </w:r>
+      <w:r>
+        <w:rPr>
+          <w:rFonts w:asciiTheme="minorHAnsi" w:hAnsiTheme="minorHAnsi" w:cstheme="minorHAnsi"/>
+          <w:sz w:val="26"/>
+          <w:szCs w:val="26"/>
+          <w:u w:color="000000"/>
+          <w:bdr w:val="nil"/>
+        </w:rPr>
+        <w:tab/>
+        <w:t xml:space="preserve">       </w:t>
+      </w:r>
+      <w:r>
+        <w:rPr>
+          <w:rFonts w:asciiTheme="minorHAnsi" w:hAnsiTheme="minorHAnsi" w:cstheme="minorHAnsi"/>
+          <w:sz w:val="26"/>
+          <w:szCs w:val="26"/>
+          <w:u w:color="000000"/>
+          <w:bdr w:val="nil"/>
+        </w:rPr>
+        <w:t xml:space="preserve">a.  </w:t>
+      </w:r>
+      <w:r>
+        <w:rPr>
+          <w:rFonts w:asciiTheme="minorHAnsi" w:hAnsiTheme="minorHAnsi" w:cstheme="minorHAnsi"/>
+          <w:sz w:val="26"/>
+          <w:szCs w:val="26"/>
+          <w:u w:color="000000"/>
+          <w:bdr w:val="nil"/>
+        </w:rPr>
+        <w:t>Collected the budget documents from 2019-2008. </w:t>
+      </w:r>
+    </w:p>
+    <w:p>
+      <w:pPr>
+        <w:pStyle w:val="NoSpacing"/>
+        <w:spacing w:line="360" w:lineRule="auto"/>
+        <w:rPr>
+          <w:rFonts w:asciiTheme="minorHAnsi" w:hAnsiTheme="minorHAnsi" w:cstheme="minorHAnsi"/>
+          <w:sz w:val="26"/>
+          <w:szCs w:val="26"/>
+        </w:rPr>
+      </w:pPr>
+      <w:r>
+        <w:rPr>
+          <w:rFonts w:asciiTheme="minorHAnsi" w:hAnsiTheme="minorHAnsi" w:cstheme="minorHAnsi"/>
+          <w:sz w:val="26"/>
+          <w:szCs w:val="26"/>
+        </w:rPr>
+        <w:t xml:space="preserve">      </w:t>
+      </w:r>
+      <w:r>
+        <w:rPr>
+          <w:rFonts w:asciiTheme="minorHAnsi" w:hAnsiTheme="minorHAnsi" w:cstheme="minorHAnsi"/>
+          <w:sz w:val="26"/>
+          <w:szCs w:val="26"/>
+        </w:rPr>
+        <w:tab/>
+        <w:t xml:space="preserve">       </w:t>
+      </w:r>
+      <w:r>
+        <w:rPr>
+          <w:rFonts w:asciiTheme="minorHAnsi" w:hAnsiTheme="minorHAnsi" w:cstheme="minorHAnsi"/>
+          <w:sz w:val="26"/>
+          <w:szCs w:val="26"/>
+        </w:rPr>
+        <w:t>b</w:t>
+      </w:r>
+      <w:r>
+        <w:rPr>
+          <w:rFonts w:asciiTheme="minorHAnsi" w:hAnsiTheme="minorHAnsi" w:cstheme="minorHAnsi"/>
+          <w:sz w:val="26"/>
+          <w:szCs w:val="26"/>
+          <w:u w:color="000000"/>
+          <w:bdr w:val="nil"/>
+        </w:rPr>
+        <w:t xml:space="preserve">. </w:t>
+      </w:r>
+      <w:r>
+        <w:rPr>
+          <w:rFonts w:asciiTheme="minorHAnsi" w:hAnsiTheme="minorHAnsi" w:cstheme="minorHAnsi"/>
+          <w:sz w:val="26"/>
+          <w:szCs w:val="26"/>
+        </w:rPr>
+        <w:t xml:space="preserve"> </w:t>
+      </w:r>
+      <w:r>
+        <w:rPr>
+          <w:rFonts w:asciiTheme="minorHAnsi" w:hAnsiTheme="minorHAnsi" w:cstheme="minorHAnsi"/>
+          <w:sz w:val="26"/>
+          <w:szCs w:val="26"/>
+          <w:u w:color="000000"/>
+          <w:bdr w:val="nil"/>
+        </w:rPr>
+        <w:t>Compressed them to reduce the size of the files. </w:t>
+      </w:r>
+    </w:p>
+    <w:p>
+      <w:pPr>
+        <w:pStyle w:val="NoSpacing"/>
+        <w:spacing w:line="360" w:lineRule="auto"/>
+        <w:rPr>
+          <w:rFonts w:asciiTheme="minorHAnsi" w:hAnsiTheme="minorHAnsi" w:cstheme="minorHAnsi"/>
+          <w:sz w:val="26"/>
+          <w:szCs w:val="26"/>
+        </w:rPr>
+      </w:pPr>
+      <w:r>
+        <w:rPr>
+          <w:rFonts w:asciiTheme="minorHAnsi" w:hAnsiTheme="minorHAnsi" w:cstheme="minorHAnsi"/>
+          <w:sz w:val="26"/>
+          <w:szCs w:val="26"/>
+        </w:rPr>
+        <w:t xml:space="preserve">      </w:t>
+      </w:r>
+      <w:r>
+        <w:rPr>
+          <w:rFonts w:asciiTheme="minorHAnsi" w:hAnsiTheme="minorHAnsi" w:cstheme="minorHAnsi"/>
+          <w:sz w:val="26"/>
+          <w:szCs w:val="26"/>
+        </w:rPr>
+        <w:t xml:space="preserve">             </w:t>
+      </w:r>
+      <w:r>
+        <w:rPr>
+          <w:rFonts w:asciiTheme="minorHAnsi" w:hAnsiTheme="minorHAnsi" w:cstheme="minorHAnsi"/>
+          <w:sz w:val="26"/>
+          <w:szCs w:val="26"/>
+        </w:rPr>
+        <w:t xml:space="preserve">c.  </w:t>
+      </w:r>
+      <w:r>
+        <w:rPr>
+          <w:rFonts w:asciiTheme="minorHAnsi" w:hAnsiTheme="minorHAnsi" w:cstheme="minorHAnsi"/>
+          <w:sz w:val="26"/>
+          <w:szCs w:val="26"/>
+          <w:u w:color="000000"/>
+          <w:bdr w:val="nil"/>
+        </w:rPr>
+        <w:t>Converted the PDF files into CSV files. </w:t>
+      </w:r>
+    </w:p>
+    <w:p>
+      <w:pPr>
+        <w:pStyle w:val="NoSpacing"/>
+        <w:spacing w:line="360" w:lineRule="auto"/>
+        <w:rPr>
+          <w:rFonts w:asciiTheme="minorHAnsi" w:hAnsiTheme="minorHAnsi" w:cstheme="minorHAnsi"/>
+          <w:sz w:val="26"/>
+          <w:szCs w:val="26"/>
+          <w:u w:color="000000"/>
+          <w:bdr w:val="nil"/>
+        </w:rPr>
+      </w:pPr>
+      <w:r>
+        <w:rPr>
+          <w:rFonts w:asciiTheme="minorHAnsi" w:hAnsiTheme="minorHAnsi" w:cstheme="minorHAnsi"/>
+          <w:sz w:val="26"/>
+          <w:szCs w:val="26"/>
+        </w:rPr>
+        <w:t xml:space="preserve">      </w:t>
+      </w:r>
+      <w:r>
+        <w:rPr>
+          <w:rFonts w:asciiTheme="minorHAnsi" w:hAnsiTheme="minorHAnsi" w:cstheme="minorHAnsi"/>
+          <w:sz w:val="26"/>
+          <w:szCs w:val="26"/>
+        </w:rPr>
+        <w:t xml:space="preserve">             </w:t>
+      </w:r>
+      <w:r>
+        <w:rPr>
+          <w:rFonts w:asciiTheme="minorHAnsi" w:hAnsiTheme="minorHAnsi" w:cstheme="minorHAnsi"/>
+          <w:sz w:val="26"/>
+          <w:szCs w:val="26"/>
+        </w:rPr>
+        <w:t xml:space="preserve">d.  </w:t>
+      </w:r>
+      <w:r>
+        <w:rPr>
+          <w:rFonts w:asciiTheme="minorHAnsi" w:hAnsiTheme="minorHAnsi" w:cstheme="minorHAnsi"/>
+          <w:sz w:val="26"/>
+          <w:szCs w:val="26"/>
+          <w:u w:color="000000"/>
+          <w:bdr w:val="nil"/>
+        </w:rPr>
+        <w:t>Standardized the naming scheme of the data files. </w:t>
+      </w:r>
+    </w:p>
+    <w:p>
+      <w:pPr>
+        <w:pStyle w:val="NoSpacing"/>
+        <w:spacing w:line="360" w:lineRule="auto"/>
+        <w:rPr>
+          <w:rFonts w:asciiTheme="minorHAnsi" w:hAnsiTheme="minorHAnsi" w:cstheme="minorHAnsi"/>
+          <w:sz w:val="26"/>
+          <w:szCs w:val="26"/>
+          <w:u w:color="000000"/>
+          <w:bdr w:val="nil"/>
+        </w:rPr>
+      </w:pPr>
+      <w:r>
+        <w:rPr>
+          <w:rFonts w:asciiTheme="minorHAnsi" w:hAnsiTheme="minorHAnsi" w:cstheme="minorHAnsi"/>
+          <w:sz w:val="26"/>
+          <w:szCs w:val="26"/>
+        </w:rPr>
+        <w:t xml:space="preserve">      </w:t>
+      </w:r>
+      <w:r>
+        <w:rPr>
+          <w:rFonts w:asciiTheme="minorHAnsi" w:hAnsiTheme="minorHAnsi" w:cstheme="minorHAnsi"/>
+          <w:sz w:val="26"/>
+          <w:szCs w:val="26"/>
+        </w:rPr>
+        <w:t xml:space="preserve">             </w:t>
+      </w:r>
+      <w:r>
+        <w:rPr>
+          <w:rFonts w:asciiTheme="minorHAnsi" w:hAnsiTheme="minorHAnsi" w:cstheme="minorHAnsi"/>
+          <w:sz w:val="26"/>
+          <w:szCs w:val="26"/>
+        </w:rPr>
+        <w:t>e</w:t>
+      </w:r>
+      <w:r>
+        <w:rPr>
+          <w:rFonts w:asciiTheme="minorHAnsi" w:hAnsiTheme="minorHAnsi" w:cstheme="minorHAnsi"/>
+          <w:sz w:val="26"/>
+          <w:szCs w:val="26"/>
+          <w:u w:color="000000"/>
+          <w:bdr w:val="nil"/>
+        </w:rPr>
+        <w:t xml:space="preserve">. </w:t>
+      </w:r>
+      <w:r>
+        <w:rPr>
+          <w:rFonts w:asciiTheme="minorHAnsi" w:hAnsiTheme="minorHAnsi" w:cstheme="minorHAnsi"/>
+          <w:sz w:val="26"/>
+          <w:szCs w:val="26"/>
+        </w:rPr>
+        <w:t xml:space="preserve"> </w:t>
+      </w:r>
+      <w:r>
+        <w:rPr>
+          <w:rFonts w:asciiTheme="minorHAnsi" w:hAnsiTheme="minorHAnsi" w:cstheme="minorHAnsi"/>
+          <w:sz w:val="26"/>
+          <w:szCs w:val="26"/>
+          <w:u w:color="000000"/>
+          <w:bdr w:val="nil"/>
+        </w:rPr>
+        <w:t>Organized the data into folders. </w:t>
+      </w:r>
+    </w:p>
+    <w:p>
+      <w:pPr>
+        <w:pStyle w:val="NoSpacing"/>
+        <w:spacing w:line="360" w:lineRule="auto"/>
+        <w:rPr>
+          <w:rFonts w:asciiTheme="minorHAnsi" w:hAnsiTheme="minorHAnsi" w:cstheme="minorHAnsi"/>
+          <w:sz w:val="26"/>
+          <w:szCs w:val="26"/>
+          <w:u w:color="000000"/>
+          <w:bdr w:val="nil"/>
+        </w:rPr>
+      </w:pPr>
+      <w:r>
+        <w:rPr>
+          <w:rFonts w:asciiTheme="minorHAnsi" w:hAnsiTheme="minorHAnsi" w:cstheme="minorHAnsi"/>
+          <w:sz w:val="26"/>
+          <w:szCs w:val="26"/>
+        </w:rPr>
+        <w:t xml:space="preserve">      </w:t>
+      </w:r>
+      <w:r>
+        <w:rPr>
+          <w:rFonts w:asciiTheme="minorHAnsi" w:hAnsiTheme="minorHAnsi" w:cstheme="minorHAnsi"/>
+          <w:sz w:val="26"/>
+          <w:szCs w:val="26"/>
+        </w:rPr>
+        <w:t xml:space="preserve">             </w:t>
+      </w:r>
+      <w:r>
+        <w:rPr>
+          <w:rFonts w:asciiTheme="minorHAnsi" w:hAnsiTheme="minorHAnsi" w:cstheme="minorHAnsi"/>
+          <w:sz w:val="26"/>
+          <w:szCs w:val="26"/>
+        </w:rPr>
+        <w:t>f</w:t>
+      </w:r>
+      <w:r>
+        <w:rPr>
+          <w:rFonts w:asciiTheme="minorHAnsi" w:hAnsiTheme="minorHAnsi" w:cstheme="minorHAnsi"/>
+          <w:sz w:val="26"/>
+          <w:szCs w:val="26"/>
+          <w:u w:color="000000"/>
+          <w:bdr w:val="nil"/>
+        </w:rPr>
+        <w:t>.</w:t>
+      </w:r>
+      <w:r>
+        <w:rPr>
+          <w:rFonts w:asciiTheme="minorHAnsi" w:hAnsiTheme="minorHAnsi" w:cstheme="minorHAnsi"/>
+          <w:sz w:val="26"/>
+          <w:szCs w:val="26"/>
+        </w:rPr>
+        <w:t xml:space="preserve">  </w:t>
+      </w:r>
+      <w:r>
+        <w:rPr>
+          <w:rFonts w:asciiTheme="minorHAnsi" w:hAnsiTheme="minorHAnsi" w:cstheme="minorHAnsi"/>
+          <w:sz w:val="26"/>
+          <w:szCs w:val="26"/>
+          <w:u w:color="000000"/>
+          <w:bdr w:val="nil"/>
+        </w:rPr>
+        <w:t>Uploaded the data to the project repository. </w:t>
+      </w:r>
+    </w:p>
+    <w:p>
+      <w:pPr>
+        <w:pStyle w:val="NoSpacing"/>
+        <w:spacing w:line="360" w:lineRule="auto"/>
+        <w:rPr>
+          <w:rFonts w:asciiTheme="minorHAnsi" w:hAnsiTheme="minorHAnsi" w:cstheme="minorHAnsi"/>
+          <w:sz w:val="26"/>
+          <w:szCs w:val="26"/>
+        </w:rPr>
+      </w:pPr>
+    </w:p>
+    <w:p>
+      <w:pPr>
+        <w:pStyle w:val="NoSpacing"/>
+        <w:spacing w:line="360" w:lineRule="auto"/>
+        <w:ind w:firstLine="720"/>
+        <w:rPr>
+          <w:rFonts w:asciiTheme="minorHAnsi" w:hAnsiTheme="minorHAnsi" w:cstheme="minorHAnsi"/>
+          <w:sz w:val="26"/>
+          <w:szCs w:val="26"/>
+        </w:rPr>
+      </w:pPr>
+      <w:r>
+        <w:rPr>
+          <w:rFonts w:asciiTheme="minorHAnsi" w:eastAsia="Calibri" w:hAnsiTheme="minorHAnsi" w:cstheme="minorHAnsi"/>
+          <w:color w:val="000000"/>
+          <w:sz w:val="26"/>
+          <w:szCs w:val="26"/>
+          <w:u w:color="000000"/>
+          <w:bdr w:val="nil"/>
+        </w:rPr>
+        <w:t>2</w:t>
+      </w:r>
+      <w:r>
+        <w:rPr>
+          <w:rFonts w:asciiTheme="minorHAnsi" w:eastAsia="Calibri" w:hAnsiTheme="minorHAnsi" w:cstheme="minorHAnsi"/>
+          <w:color w:val="000000"/>
+          <w:sz w:val="26"/>
+          <w:szCs w:val="26"/>
+          <w:u w:color="000000"/>
+          <w:bdr w:val="nil"/>
+        </w:rPr>
+        <w:t>.</w:t>
+      </w:r>
+      <w:r>
+        <w:rPr>
+          <w:rFonts w:asciiTheme="minorHAnsi" w:eastAsia="Calibri" w:hAnsiTheme="minorHAnsi" w:cstheme="minorHAnsi"/>
+          <w:color w:val="000000"/>
+          <w:sz w:val="26"/>
+          <w:szCs w:val="26"/>
+          <w:u w:color="000000"/>
+          <w:bdr w:val="nil"/>
+        </w:rPr>
+        <w:t xml:space="preserve"> Preprocessed the data for FY2020:</w:t>
+      </w:r>
+    </w:p>
+    <w:p>
+      <w:pPr>
+        <w:pStyle w:val="NoSpacing"/>
+        <w:numPr>
+          <w:ilvl w:val="0"/>
+          <w:numId w:val="13"/>
+        </w:numPr>
+        <w:spacing w:line="360" w:lineRule="auto"/>
+        <w:rPr>
+          <w:rFonts w:asciiTheme="minorHAnsi" w:hAnsiTheme="minorHAnsi" w:cstheme="minorHAnsi"/>
+          <w:sz w:val="26"/>
+          <w:szCs w:val="26"/>
+        </w:rPr>
+      </w:pPr>
+      <w:r>
+        <w:rPr>
+          <w:rFonts w:asciiTheme="minorHAnsi" w:hAnsiTheme="minorHAnsi" w:cstheme="minorHAnsi"/>
+          <w:sz w:val="26"/>
+          <w:szCs w:val="26"/>
+        </w:rPr>
+        <w:t>Convert the csv files into data frames.</w:t>
+      </w:r>
+    </w:p>
+    <w:p>
+      <w:pPr>
+        <w:pStyle w:val="NoSpacing"/>
+        <w:numPr>
+          <w:ilvl w:val="0"/>
+          <w:numId w:val="13"/>
+        </w:numPr>
+        <w:spacing w:line="360" w:lineRule="auto"/>
+        <w:rPr>
+          <w:rFonts w:asciiTheme="minorHAnsi" w:hAnsiTheme="minorHAnsi" w:cstheme="minorHAnsi"/>
+          <w:sz w:val="26"/>
+          <w:szCs w:val="26"/>
+        </w:rPr>
+      </w:pPr>
+      <w:r>
+        <w:rPr>
+          <w:rFonts w:asciiTheme="minorHAnsi" w:hAnsiTheme="minorHAnsi" w:cstheme="minorHAnsi"/>
+          <w:sz w:val="26"/>
+          <w:szCs w:val="26"/>
+        </w:rPr>
+        <w:t>Label the data frames adding “organization” column.</w:t>
+      </w:r>
+    </w:p>
+    <w:p>
+      <w:pPr>
+        <w:pStyle w:val="NoSpacing"/>
+        <w:numPr>
+          <w:ilvl w:val="0"/>
+          <w:numId w:val="13"/>
+        </w:numPr>
+        <w:spacing w:line="360" w:lineRule="auto"/>
+        <w:rPr>
+          <w:rFonts w:asciiTheme="minorHAnsi" w:hAnsiTheme="minorHAnsi" w:cstheme="minorHAnsi"/>
+          <w:sz w:val="26"/>
+          <w:szCs w:val="26"/>
+        </w:rPr>
+      </w:pPr>
+      <w:r>
+        <w:rPr>
+          <w:rFonts w:asciiTheme="minorHAnsi" w:hAnsiTheme="minorHAnsi" w:cstheme="minorHAnsi"/>
+          <w:sz w:val="26"/>
+          <w:szCs w:val="26"/>
+        </w:rPr>
+        <w:t>Combine the data frames and insert a “year” column.</w:t>
+      </w:r>
+    </w:p>
+    <w:p>
+      <w:pPr>
+        <w:pStyle w:val="NoSpacing"/>
+        <w:numPr>
+          <w:ilvl w:val="0"/>
+          <w:numId w:val="13"/>
+        </w:numPr>
+        <w:spacing w:line="360" w:lineRule="auto"/>
+        <w:rPr>
+          <w:rFonts w:asciiTheme="minorHAnsi" w:hAnsiTheme="minorHAnsi" w:cstheme="minorHAnsi"/>
+          <w:sz w:val="26"/>
+          <w:szCs w:val="26"/>
+        </w:rPr>
+      </w:pPr>
+      <w:r>
+        <w:rPr>
+          <w:rFonts w:asciiTheme="minorHAnsi" w:hAnsiTheme="minorHAnsi" w:cstheme="minorHAnsi"/>
+          <w:sz w:val="26"/>
+          <w:szCs w:val="26"/>
+        </w:rPr>
+        <w:t>Drop unnecessary columns in the combined data frame.</w:t>
+      </w:r>
+    </w:p>
+    <w:p>
+      <w:pPr>
+        <w:pStyle w:val="NoSpacing"/>
+        <w:numPr>
+          <w:ilvl w:val="0"/>
+          <w:numId w:val="13"/>
+        </w:numPr>
+        <w:spacing w:line="360" w:lineRule="auto"/>
+        <w:rPr>
+          <w:rFonts w:asciiTheme="minorHAnsi" w:hAnsiTheme="minorHAnsi" w:cstheme="minorHAnsi"/>
+          <w:sz w:val="26"/>
+          <w:szCs w:val="26"/>
+        </w:rPr>
+      </w:pPr>
+      <w:r>
+        <w:rPr>
+          <w:rFonts w:asciiTheme="minorHAnsi" w:hAnsiTheme="minorHAnsi" w:cstheme="minorHAnsi"/>
+          <w:sz w:val="26"/>
+          <w:szCs w:val="26"/>
+        </w:rPr>
+        <w:t>Perform text normalization.</w:t>
+      </w:r>
+    </w:p>
+    <w:p>
+      <w:pPr>
+        <w:pStyle w:val="NoSpacing"/>
+        <w:numPr>
+          <w:ilvl w:val="0"/>
+          <w:numId w:val="13"/>
+        </w:numPr>
+        <w:spacing w:line="360" w:lineRule="auto"/>
+        <w:rPr>
+          <w:rFonts w:asciiTheme="minorHAnsi" w:hAnsiTheme="minorHAnsi" w:cstheme="minorHAnsi"/>
+          <w:sz w:val="26"/>
+          <w:szCs w:val="26"/>
+        </w:rPr>
+      </w:pPr>
+      <w:r>
+        <w:rPr>
+          <w:rFonts w:asciiTheme="minorHAnsi" w:hAnsiTheme="minorHAnsi" w:cstheme="minorHAnsi"/>
+          <w:sz w:val="26"/>
+          <w:szCs w:val="26"/>
+        </w:rPr>
+        <w:t>Produces a single csv file for the year in question.</w:t>
+      </w:r>
+    </w:p>
+    <w:p>
+      <w:pPr>
+        <w:pStyle w:val="NoSpacing"/>
+        <w:spacing w:line="360" w:lineRule="auto"/>
+        <w:ind w:left="720"/>
+        <w:rPr>
+          <w:rFonts w:asciiTheme="minorHAnsi" w:hAnsiTheme="minorHAnsi" w:cstheme="minorHAnsi"/>
+          <w:sz w:val="26"/>
+          <w:szCs w:val="26"/>
+        </w:rPr>
+      </w:pPr>
+    </w:p>
+    <w:p>
+      <w:pPr>
+        <w:pStyle w:val="NoSpacing"/>
+        <w:spacing w:line="360" w:lineRule="auto"/>
+        <w:ind w:left="360" w:firstLine="360"/>
+        <w:rPr>
+          <w:rFonts w:asciiTheme="minorHAnsi" w:eastAsia="Calibri" w:hAnsiTheme="minorHAnsi" w:cstheme="minorHAnsi"/>
+          <w:color w:val="000000"/>
+          <w:sz w:val="26"/>
+          <w:szCs w:val="26"/>
+          <w:u w:color="000000"/>
+          <w:bdr w:val="nil"/>
+        </w:rPr>
+      </w:pPr>
+      <w:r>
+        <w:rPr>
+          <w:rFonts w:asciiTheme="minorHAnsi" w:hAnsiTheme="minorHAnsi" w:cstheme="minorHAnsi"/>
+          <w:sz w:val="26"/>
+          <w:szCs w:val="26"/>
+          <w:u w:color="000000"/>
+          <w:bdr w:val="nil"/>
+        </w:rPr>
+        <w:t xml:space="preserve">3. Started the exploratory data analysis. </w:t>
+      </w:r>
+    </w:p>
+    <w:p>
+      <w:pPr>
+        <w:pStyle w:val="ListParagraph"/>
+        <w:rPr>
+          <w:rFonts w:ascii="Times New Roman" w:hAnsi="Times New Roman"/>
+          <w:sz w:val="26"/>
+          <w:szCs w:val="26"/>
+        </w:rPr>
+      </w:pPr>
     </w:p>
     <w:p>
       <w:pPr>
@@ -771,27 +1433,7 @@
           <w:szCs w:val="26"/>
           <w:u w:color="4F81BD"/>
         </w:rPr>
-        <w:t>Miguel Gasp</w:t>
-      </w:r>
-      <w:r>
-        <w:rPr>
-          <w:rFonts w:ascii="Times New Roman" w:hAnsi="Times New Roman"/>
-          <w:color w:val="4F81BD"/>
-          <w:sz w:val="26"/>
-          <w:szCs w:val="26"/>
-          <w:u w:color="4F81BD"/>
-        </w:rPr>
-        <w:t xml:space="preserve">ar </w:t>
-      </w:r>
-      <w:r>
-        <w:rPr>
-          <w:rFonts w:ascii="Times New Roman" w:hAnsi="Times New Roman"/>
-          <w:color w:val="4F81BD"/>
-          <w:sz w:val="26"/>
-          <w:szCs w:val="26"/>
-          <w:u w:color="4F81BD"/>
-        </w:rPr>
-        <w:t>Utrera</w:t>
+        <w:t>Miguel Gaspar Utrera</w:t>
       </w:r>
     </w:p>
     <w:p>
@@ -871,7 +1513,23 @@
           <w:sz w:val="26"/>
           <w:szCs w:val="26"/>
         </w:rPr>
-        <w:t xml:space="preserve">The davis model shows the top 30 words in each topic and their relevance </w:t>
+        <w:t xml:space="preserve">The </w:t>
+      </w:r>
+      <w:proofErr w:type="spellStart"/>
+      <w:r>
+        <w:rPr>
+          <w:sz w:val="26"/>
+          <w:szCs w:val="26"/>
+        </w:rPr>
+        <w:t>davis</w:t>
+      </w:r>
+      <w:proofErr w:type="spellEnd"/>
+      <w:r>
+        <w:rPr>
+          <w:sz w:val="26"/>
+          <w:szCs w:val="26"/>
+        </w:rPr>
+        <w:t xml:space="preserve"> model shows the top 30 words in each topic and their relevance </w:t>
       </w:r>
     </w:p>
     <w:p>
@@ -945,6 +1603,273 @@
 <file path=word/numbering.xml><?xml version="1.0" encoding="utf-8"?>
 <w:numbering xmlns:wpc="http://schemas.microsoft.com/office/word/2010/wordprocessingCanvas" xmlns:cx="http://schemas.microsoft.com/office/drawing/2014/chartex" xmlns:cx1="http://schemas.microsoft.com/office/drawing/2015/9/8/chartex" xmlns:cx2="http://schemas.microsoft.com/office/drawing/2015/10/21/chartex" xmlns:cx3="http://schemas.microsoft.com/office/drawing/2016/5/9/chartex" xmlns:cx4="http://schemas.microsoft.com/office/drawing/2016/5/10/chartex" xmlns:cx5="http://schemas.microsoft.com/office/drawing/2016/5/11/chartex" xmlns:cx6="http://schemas.microsoft.com/office/drawing/2016/5/12/chartex" xmlns:cx7="http://schemas.microsoft.com/office/drawing/2016/5/13/chartex" xmlns:cx8="http://schemas.microsoft.com/office/drawing/2016/5/14/chartex" xmlns:mc="http://schemas.openxmlformats.org/markup-compatibility/2006" xmlns:aink="http://schemas.microsoft.com/office/drawing/2016/ink" xmlns:am3d="http://schemas.microsoft.com/office/drawing/2017/model3d" xmlns:o="urn:schemas-microsoft-com:office:office" xmlns:r="http://schemas.openxmlformats.org/officeDocument/2006/relationships" xmlns:m="http://schemas.openxmlformats.org/officeDocument/2006/math" xmlns:v="urn:schemas-microsoft-com:vml" xmlns:wp14="http://schemas.microsoft.com/office/word/2010/wordprocessingDrawing" xmlns:wp="http://schemas.openxmlformats.org/drawingml/2006/wordprocessingDrawing" xmlns:w10="urn:schemas-microsoft-com:office:word" xmlns:w="http://schemas.openxmlformats.org/wordprocessingml/2006/main" xmlns:w14="http://schemas.microsoft.com/office/word/2010/wordml" xmlns:w15="http://schemas.microsoft.com/office/word/2012/wordml" xmlns:w16cid="http://schemas.microsoft.com/office/word/2016/wordml/cid" xmlns:w16se="http://schemas.microsoft.com/office/word/2015/wordml/symex" xmlns:wpg="http://schemas.microsoft.com/office/word/2010/wordprocessingGroup" xmlns:wpi="http://schemas.microsoft.com/office/word/2010/wordprocessingInk" xmlns:wne="http://schemas.microsoft.com/office/word/2006/wordml" xmlns:wps="http://schemas.microsoft.com/office/word/2010/wordprocessingShape" mc:Ignorable="w14 w15 w16se w16cid wp14">
   <w:abstractNum w:abstractNumId="0" w15:restartNumberingAfterBreak="0">
+    <w:nsid w:val="00347143"/>
+    <w:multiLevelType w:val="hybridMultilevel"/>
+    <w:tmpl w:val="B9FEDC8E"/>
+    <w:lvl w:ilvl="0" w:tplc="04090019">
+      <w:start w:val="1"/>
+      <w:numFmt w:val="lowerLetter"/>
+      <w:lvlText w:val="%1."/>
+      <w:lvlJc w:val="left"/>
+      <w:pPr>
+        <w:ind w:left="1440" w:hanging="360"/>
+      </w:pPr>
+      <w:rPr>
+        <w:rFonts w:hint="default"/>
+      </w:rPr>
+    </w:lvl>
+    <w:lvl w:ilvl="1" w:tplc="04090019" w:tentative="1">
+      <w:start w:val="1"/>
+      <w:numFmt w:val="lowerLetter"/>
+      <w:lvlText w:val="%2."/>
+      <w:lvlJc w:val="left"/>
+      <w:pPr>
+        <w:ind w:left="2160" w:hanging="360"/>
+      </w:pPr>
+    </w:lvl>
+    <w:lvl w:ilvl="2" w:tplc="0409001B" w:tentative="1">
+      <w:start w:val="1"/>
+      <w:numFmt w:val="lowerRoman"/>
+      <w:lvlText w:val="%3."/>
+      <w:lvlJc w:val="right"/>
+      <w:pPr>
+        <w:ind w:left="2880" w:hanging="180"/>
+      </w:pPr>
+    </w:lvl>
+    <w:lvl w:ilvl="3" w:tplc="0409000F" w:tentative="1">
+      <w:start w:val="1"/>
+      <w:numFmt w:val="decimal"/>
+      <w:lvlText w:val="%4."/>
+      <w:lvlJc w:val="left"/>
+      <w:pPr>
+        <w:ind w:left="3600" w:hanging="360"/>
+      </w:pPr>
+    </w:lvl>
+    <w:lvl w:ilvl="4" w:tplc="04090019" w:tentative="1">
+      <w:start w:val="1"/>
+      <w:numFmt w:val="lowerLetter"/>
+      <w:lvlText w:val="%5."/>
+      <w:lvlJc w:val="left"/>
+      <w:pPr>
+        <w:ind w:left="4320" w:hanging="360"/>
+      </w:pPr>
+    </w:lvl>
+    <w:lvl w:ilvl="5" w:tplc="0409001B" w:tentative="1">
+      <w:start w:val="1"/>
+      <w:numFmt w:val="lowerRoman"/>
+      <w:lvlText w:val="%6."/>
+      <w:lvlJc w:val="right"/>
+      <w:pPr>
+        <w:ind w:left="5040" w:hanging="180"/>
+      </w:pPr>
+    </w:lvl>
+    <w:lvl w:ilvl="6" w:tplc="0409000F" w:tentative="1">
+      <w:start w:val="1"/>
+      <w:numFmt w:val="decimal"/>
+      <w:lvlText w:val="%7."/>
+      <w:lvlJc w:val="left"/>
+      <w:pPr>
+        <w:ind w:left="5760" w:hanging="360"/>
+      </w:pPr>
+    </w:lvl>
+    <w:lvl w:ilvl="7" w:tplc="04090019" w:tentative="1">
+      <w:start w:val="1"/>
+      <w:numFmt w:val="lowerLetter"/>
+      <w:lvlText w:val="%8."/>
+      <w:lvlJc w:val="left"/>
+      <w:pPr>
+        <w:ind w:left="6480" w:hanging="360"/>
+      </w:pPr>
+    </w:lvl>
+    <w:lvl w:ilvl="8" w:tplc="0409001B" w:tentative="1">
+      <w:start w:val="1"/>
+      <w:numFmt w:val="lowerRoman"/>
+      <w:lvlText w:val="%9."/>
+      <w:lvlJc w:val="right"/>
+      <w:pPr>
+        <w:ind w:left="7200" w:hanging="180"/>
+      </w:pPr>
+    </w:lvl>
+  </w:abstractNum>
+  <w:abstractNum w:abstractNumId="1" w15:restartNumberingAfterBreak="0">
+    <w:nsid w:val="2DD87471"/>
+    <w:multiLevelType w:val="hybridMultilevel"/>
+    <w:tmpl w:val="C41C1FD0"/>
+    <w:lvl w:ilvl="0" w:tplc="04090019">
+      <w:start w:val="1"/>
+      <w:numFmt w:val="lowerLetter"/>
+      <w:lvlText w:val="%1."/>
+      <w:lvlJc w:val="left"/>
+      <w:pPr>
+        <w:ind w:left="720" w:hanging="360"/>
+      </w:pPr>
+      <w:rPr>
+        <w:rFonts w:hint="default"/>
+      </w:rPr>
+    </w:lvl>
+    <w:lvl w:ilvl="1" w:tplc="04090019" w:tentative="1">
+      <w:start w:val="1"/>
+      <w:numFmt w:val="lowerLetter"/>
+      <w:lvlText w:val="%2."/>
+      <w:lvlJc w:val="left"/>
+      <w:pPr>
+        <w:ind w:left="1440" w:hanging="360"/>
+      </w:pPr>
+    </w:lvl>
+    <w:lvl w:ilvl="2" w:tplc="0409001B" w:tentative="1">
+      <w:start w:val="1"/>
+      <w:numFmt w:val="lowerRoman"/>
+      <w:lvlText w:val="%3."/>
+      <w:lvlJc w:val="right"/>
+      <w:pPr>
+        <w:ind w:left="2160" w:hanging="180"/>
+      </w:pPr>
+    </w:lvl>
+    <w:lvl w:ilvl="3" w:tplc="0409000F" w:tentative="1">
+      <w:start w:val="1"/>
+      <w:numFmt w:val="decimal"/>
+      <w:lvlText w:val="%4."/>
+      <w:lvlJc w:val="left"/>
+      <w:pPr>
+        <w:ind w:left="2880" w:hanging="360"/>
+      </w:pPr>
+    </w:lvl>
+    <w:lvl w:ilvl="4" w:tplc="04090019" w:tentative="1">
+      <w:start w:val="1"/>
+      <w:numFmt w:val="lowerLetter"/>
+      <w:lvlText w:val="%5."/>
+      <w:lvlJc w:val="left"/>
+      <w:pPr>
+        <w:ind w:left="3600" w:hanging="360"/>
+      </w:pPr>
+    </w:lvl>
+    <w:lvl w:ilvl="5" w:tplc="0409001B" w:tentative="1">
+      <w:start w:val="1"/>
+      <w:numFmt w:val="lowerRoman"/>
+      <w:lvlText w:val="%6."/>
+      <w:lvlJc w:val="right"/>
+      <w:pPr>
+        <w:ind w:left="4320" w:hanging="180"/>
+      </w:pPr>
+    </w:lvl>
+    <w:lvl w:ilvl="6" w:tplc="0409000F" w:tentative="1">
+      <w:start w:val="1"/>
+      <w:numFmt w:val="decimal"/>
+      <w:lvlText w:val="%7."/>
+      <w:lvlJc w:val="left"/>
+      <w:pPr>
+        <w:ind w:left="5040" w:hanging="360"/>
+      </w:pPr>
+    </w:lvl>
+    <w:lvl w:ilvl="7" w:tplc="04090019" w:tentative="1">
+      <w:start w:val="1"/>
+      <w:numFmt w:val="lowerLetter"/>
+      <w:lvlText w:val="%8."/>
+      <w:lvlJc w:val="left"/>
+      <w:pPr>
+        <w:ind w:left="5760" w:hanging="360"/>
+      </w:pPr>
+    </w:lvl>
+    <w:lvl w:ilvl="8" w:tplc="0409001B" w:tentative="1">
+      <w:start w:val="1"/>
+      <w:numFmt w:val="lowerRoman"/>
+      <w:lvlText w:val="%9."/>
+      <w:lvlJc w:val="right"/>
+      <w:pPr>
+        <w:ind w:left="6480" w:hanging="180"/>
+      </w:pPr>
+    </w:lvl>
+  </w:abstractNum>
+  <w:abstractNum w:abstractNumId="2" w15:restartNumberingAfterBreak="0">
+    <w:nsid w:val="34BB30AC"/>
+    <w:multiLevelType w:val="hybridMultilevel"/>
+    <w:tmpl w:val="0CE27CE0"/>
+    <w:lvl w:ilvl="0" w:tplc="441083AE">
+      <w:start w:val="1"/>
+      <w:numFmt w:val="lowerLetter"/>
+      <w:lvlText w:val="%1."/>
+      <w:lvlJc w:val="left"/>
+      <w:pPr>
+        <w:ind w:left="1080" w:hanging="360"/>
+      </w:pPr>
+      <w:rPr>
+        <w:rFonts w:hint="default"/>
+      </w:rPr>
+    </w:lvl>
+    <w:lvl w:ilvl="1" w:tplc="04090019" w:tentative="1">
+      <w:start w:val="1"/>
+      <w:numFmt w:val="lowerLetter"/>
+      <w:lvlText w:val="%2."/>
+      <w:lvlJc w:val="left"/>
+      <w:pPr>
+        <w:ind w:left="1800" w:hanging="360"/>
+      </w:pPr>
+    </w:lvl>
+    <w:lvl w:ilvl="2" w:tplc="0409001B" w:tentative="1">
+      <w:start w:val="1"/>
+      <w:numFmt w:val="lowerRoman"/>
+      <w:lvlText w:val="%3."/>
+      <w:lvlJc w:val="right"/>
+      <w:pPr>
+        <w:ind w:left="2520" w:hanging="180"/>
+      </w:pPr>
+    </w:lvl>
+    <w:lvl w:ilvl="3" w:tplc="0409000F" w:tentative="1">
+      <w:start w:val="1"/>
+      <w:numFmt w:val="decimal"/>
+      <w:lvlText w:val="%4."/>
+      <w:lvlJc w:val="left"/>
+      <w:pPr>
+        <w:ind w:left="3240" w:hanging="360"/>
+      </w:pPr>
+    </w:lvl>
+    <w:lvl w:ilvl="4" w:tplc="04090019" w:tentative="1">
+      <w:start w:val="1"/>
+      <w:numFmt w:val="lowerLetter"/>
+      <w:lvlText w:val="%5."/>
+      <w:lvlJc w:val="left"/>
+      <w:pPr>
+        <w:ind w:left="3960" w:hanging="360"/>
+      </w:pPr>
+    </w:lvl>
+    <w:lvl w:ilvl="5" w:tplc="0409001B" w:tentative="1">
+      <w:start w:val="1"/>
+      <w:numFmt w:val="lowerRoman"/>
+      <w:lvlText w:val="%6."/>
+      <w:lvlJc w:val="right"/>
+      <w:pPr>
+        <w:ind w:left="4680" w:hanging="180"/>
+      </w:pPr>
+    </w:lvl>
+    <w:lvl w:ilvl="6" w:tplc="0409000F" w:tentative="1">
+      <w:start w:val="1"/>
+      <w:numFmt w:val="decimal"/>
+      <w:lvlText w:val="%7."/>
+      <w:lvlJc w:val="left"/>
+      <w:pPr>
+        <w:ind w:left="5400" w:hanging="360"/>
+      </w:pPr>
+    </w:lvl>
+    <w:lvl w:ilvl="7" w:tplc="04090019" w:tentative="1">
+      <w:start w:val="1"/>
+      <w:numFmt w:val="lowerLetter"/>
+      <w:lvlText w:val="%8."/>
+      <w:lvlJc w:val="left"/>
+      <w:pPr>
+        <w:ind w:left="6120" w:hanging="360"/>
+      </w:pPr>
+    </w:lvl>
+    <w:lvl w:ilvl="8" w:tplc="0409001B" w:tentative="1">
+      <w:start w:val="1"/>
+      <w:numFmt w:val="lowerRoman"/>
+      <w:lvlText w:val="%9."/>
+      <w:lvlJc w:val="right"/>
+      <w:pPr>
+        <w:ind w:left="6840" w:hanging="180"/>
+      </w:pPr>
+    </w:lvl>
+  </w:abstractNum>
+  <w:abstractNum w:abstractNumId="3" w15:restartNumberingAfterBreak="0">
     <w:nsid w:val="3EFE69B9"/>
     <w:multiLevelType w:val="hybridMultilevel"/>
     <w:tmpl w:val="7436AC76"/>
@@ -1033,7 +1958,96 @@
       </w:pPr>
     </w:lvl>
   </w:abstractNum>
-  <w:abstractNum w:abstractNumId="1" w15:restartNumberingAfterBreak="0">
+  <w:abstractNum w:abstractNumId="4" w15:restartNumberingAfterBreak="0">
+    <w:nsid w:val="479D263C"/>
+    <w:multiLevelType w:val="hybridMultilevel"/>
+    <w:tmpl w:val="1E003850"/>
+    <w:lvl w:ilvl="0" w:tplc="1E808DFA">
+      <w:start w:val="1"/>
+      <w:numFmt w:val="lowerLetter"/>
+      <w:lvlText w:val="%1."/>
+      <w:lvlJc w:val="left"/>
+      <w:pPr>
+        <w:ind w:left="1080" w:hanging="360"/>
+      </w:pPr>
+      <w:rPr>
+        <w:rFonts w:hint="default"/>
+      </w:rPr>
+    </w:lvl>
+    <w:lvl w:ilvl="1" w:tplc="04090019" w:tentative="1">
+      <w:start w:val="1"/>
+      <w:numFmt w:val="lowerLetter"/>
+      <w:lvlText w:val="%2."/>
+      <w:lvlJc w:val="left"/>
+      <w:pPr>
+        <w:ind w:left="1800" w:hanging="360"/>
+      </w:pPr>
+    </w:lvl>
+    <w:lvl w:ilvl="2" w:tplc="0409001B" w:tentative="1">
+      <w:start w:val="1"/>
+      <w:numFmt w:val="lowerRoman"/>
+      <w:lvlText w:val="%3."/>
+      <w:lvlJc w:val="right"/>
+      <w:pPr>
+        <w:ind w:left="2520" w:hanging="180"/>
+      </w:pPr>
+    </w:lvl>
+    <w:lvl w:ilvl="3" w:tplc="0409000F" w:tentative="1">
+      <w:start w:val="1"/>
+      <w:numFmt w:val="decimal"/>
+      <w:lvlText w:val="%4."/>
+      <w:lvlJc w:val="left"/>
+      <w:pPr>
+        <w:ind w:left="3240" w:hanging="360"/>
+      </w:pPr>
+    </w:lvl>
+    <w:lvl w:ilvl="4" w:tplc="04090019" w:tentative="1">
+      <w:start w:val="1"/>
+      <w:numFmt w:val="lowerLetter"/>
+      <w:lvlText w:val="%5."/>
+      <w:lvlJc w:val="left"/>
+      <w:pPr>
+        <w:ind w:left="3960" w:hanging="360"/>
+      </w:pPr>
+    </w:lvl>
+    <w:lvl w:ilvl="5" w:tplc="0409001B" w:tentative="1">
+      <w:start w:val="1"/>
+      <w:numFmt w:val="lowerRoman"/>
+      <w:lvlText w:val="%6."/>
+      <w:lvlJc w:val="right"/>
+      <w:pPr>
+        <w:ind w:left="4680" w:hanging="180"/>
+      </w:pPr>
+    </w:lvl>
+    <w:lvl w:ilvl="6" w:tplc="0409000F" w:tentative="1">
+      <w:start w:val="1"/>
+      <w:numFmt w:val="decimal"/>
+      <w:lvlText w:val="%7."/>
+      <w:lvlJc w:val="left"/>
+      <w:pPr>
+        <w:ind w:left="5400" w:hanging="360"/>
+      </w:pPr>
+    </w:lvl>
+    <w:lvl w:ilvl="7" w:tplc="04090019" w:tentative="1">
+      <w:start w:val="1"/>
+      <w:numFmt w:val="lowerLetter"/>
+      <w:lvlText w:val="%8."/>
+      <w:lvlJc w:val="left"/>
+      <w:pPr>
+        <w:ind w:left="6120" w:hanging="360"/>
+      </w:pPr>
+    </w:lvl>
+    <w:lvl w:ilvl="8" w:tplc="0409001B" w:tentative="1">
+      <w:start w:val="1"/>
+      <w:numFmt w:val="lowerRoman"/>
+      <w:lvlText w:val="%9."/>
+      <w:lvlJc w:val="right"/>
+      <w:pPr>
+        <w:ind w:left="6840" w:hanging="180"/>
+      </w:pPr>
+    </w:lvl>
+  </w:abstractNum>
+  <w:abstractNum w:abstractNumId="5" w15:restartNumberingAfterBreak="0">
     <w:nsid w:val="4B7453A7"/>
     <w:multiLevelType w:val="hybridMultilevel"/>
     <w:tmpl w:val="E50EF578"/>
@@ -1264,19 +2278,553 @@
       </w:rPr>
     </w:lvl>
   </w:abstractNum>
-  <w:abstractNum w:abstractNumId="2" w15:restartNumberingAfterBreak="0">
+  <w:abstractNum w:abstractNumId="6" w15:restartNumberingAfterBreak="0">
+    <w:nsid w:val="4ECC1F62"/>
+    <w:multiLevelType w:val="hybridMultilevel"/>
+    <w:tmpl w:val="1EA86D72"/>
+    <w:lvl w:ilvl="0" w:tplc="6F9E7E26">
+      <w:start w:val="1"/>
+      <w:numFmt w:val="lowerLetter"/>
+      <w:lvlText w:val="%1."/>
+      <w:lvlJc w:val="left"/>
+      <w:pPr>
+        <w:ind w:left="1800" w:hanging="360"/>
+      </w:pPr>
+      <w:rPr>
+        <w:rFonts w:hint="default"/>
+      </w:rPr>
+    </w:lvl>
+    <w:lvl w:ilvl="1" w:tplc="04090019" w:tentative="1">
+      <w:start w:val="1"/>
+      <w:numFmt w:val="lowerLetter"/>
+      <w:lvlText w:val="%2."/>
+      <w:lvlJc w:val="left"/>
+      <w:pPr>
+        <w:ind w:left="2520" w:hanging="360"/>
+      </w:pPr>
+    </w:lvl>
+    <w:lvl w:ilvl="2" w:tplc="0409001B" w:tentative="1">
+      <w:start w:val="1"/>
+      <w:numFmt w:val="lowerRoman"/>
+      <w:lvlText w:val="%3."/>
+      <w:lvlJc w:val="right"/>
+      <w:pPr>
+        <w:ind w:left="3240" w:hanging="180"/>
+      </w:pPr>
+    </w:lvl>
+    <w:lvl w:ilvl="3" w:tplc="0409000F" w:tentative="1">
+      <w:start w:val="1"/>
+      <w:numFmt w:val="decimal"/>
+      <w:lvlText w:val="%4."/>
+      <w:lvlJc w:val="left"/>
+      <w:pPr>
+        <w:ind w:left="3960" w:hanging="360"/>
+      </w:pPr>
+    </w:lvl>
+    <w:lvl w:ilvl="4" w:tplc="04090019" w:tentative="1">
+      <w:start w:val="1"/>
+      <w:numFmt w:val="lowerLetter"/>
+      <w:lvlText w:val="%5."/>
+      <w:lvlJc w:val="left"/>
+      <w:pPr>
+        <w:ind w:left="4680" w:hanging="360"/>
+      </w:pPr>
+    </w:lvl>
+    <w:lvl w:ilvl="5" w:tplc="0409001B" w:tentative="1">
+      <w:start w:val="1"/>
+      <w:numFmt w:val="lowerRoman"/>
+      <w:lvlText w:val="%6."/>
+      <w:lvlJc w:val="right"/>
+      <w:pPr>
+        <w:ind w:left="5400" w:hanging="180"/>
+      </w:pPr>
+    </w:lvl>
+    <w:lvl w:ilvl="6" w:tplc="0409000F" w:tentative="1">
+      <w:start w:val="1"/>
+      <w:numFmt w:val="decimal"/>
+      <w:lvlText w:val="%7."/>
+      <w:lvlJc w:val="left"/>
+      <w:pPr>
+        <w:ind w:left="6120" w:hanging="360"/>
+      </w:pPr>
+    </w:lvl>
+    <w:lvl w:ilvl="7" w:tplc="04090019" w:tentative="1">
+      <w:start w:val="1"/>
+      <w:numFmt w:val="lowerLetter"/>
+      <w:lvlText w:val="%8."/>
+      <w:lvlJc w:val="left"/>
+      <w:pPr>
+        <w:ind w:left="6840" w:hanging="360"/>
+      </w:pPr>
+    </w:lvl>
+    <w:lvl w:ilvl="8" w:tplc="0409001B" w:tentative="1">
+      <w:start w:val="1"/>
+      <w:numFmt w:val="lowerRoman"/>
+      <w:lvlText w:val="%9."/>
+      <w:lvlJc w:val="right"/>
+      <w:pPr>
+        <w:ind w:left="7560" w:hanging="180"/>
+      </w:pPr>
+    </w:lvl>
+  </w:abstractNum>
+  <w:abstractNum w:abstractNumId="7" w15:restartNumberingAfterBreak="0">
+    <w:nsid w:val="52984BC0"/>
+    <w:multiLevelType w:val="hybridMultilevel"/>
+    <w:tmpl w:val="4DAAC784"/>
+    <w:lvl w:ilvl="0" w:tplc="C6D45B2E">
+      <w:start w:val="1"/>
+      <w:numFmt w:val="lowerLetter"/>
+      <w:lvlText w:val="%1."/>
+      <w:lvlJc w:val="left"/>
+      <w:pPr>
+        <w:ind w:left="1800" w:hanging="360"/>
+      </w:pPr>
+      <w:rPr>
+        <w:rFonts w:hint="default"/>
+      </w:rPr>
+    </w:lvl>
+    <w:lvl w:ilvl="1" w:tplc="04090019" w:tentative="1">
+      <w:start w:val="1"/>
+      <w:numFmt w:val="lowerLetter"/>
+      <w:lvlText w:val="%2."/>
+      <w:lvlJc w:val="left"/>
+      <w:pPr>
+        <w:ind w:left="2520" w:hanging="360"/>
+      </w:pPr>
+    </w:lvl>
+    <w:lvl w:ilvl="2" w:tplc="0409001B" w:tentative="1">
+      <w:start w:val="1"/>
+      <w:numFmt w:val="lowerRoman"/>
+      <w:lvlText w:val="%3."/>
+      <w:lvlJc w:val="right"/>
+      <w:pPr>
+        <w:ind w:left="3240" w:hanging="180"/>
+      </w:pPr>
+    </w:lvl>
+    <w:lvl w:ilvl="3" w:tplc="0409000F" w:tentative="1">
+      <w:start w:val="1"/>
+      <w:numFmt w:val="decimal"/>
+      <w:lvlText w:val="%4."/>
+      <w:lvlJc w:val="left"/>
+      <w:pPr>
+        <w:ind w:left="3960" w:hanging="360"/>
+      </w:pPr>
+    </w:lvl>
+    <w:lvl w:ilvl="4" w:tplc="04090019" w:tentative="1">
+      <w:start w:val="1"/>
+      <w:numFmt w:val="lowerLetter"/>
+      <w:lvlText w:val="%5."/>
+      <w:lvlJc w:val="left"/>
+      <w:pPr>
+        <w:ind w:left="4680" w:hanging="360"/>
+      </w:pPr>
+    </w:lvl>
+    <w:lvl w:ilvl="5" w:tplc="0409001B" w:tentative="1">
+      <w:start w:val="1"/>
+      <w:numFmt w:val="lowerRoman"/>
+      <w:lvlText w:val="%6."/>
+      <w:lvlJc w:val="right"/>
+      <w:pPr>
+        <w:ind w:left="5400" w:hanging="180"/>
+      </w:pPr>
+    </w:lvl>
+    <w:lvl w:ilvl="6" w:tplc="0409000F" w:tentative="1">
+      <w:start w:val="1"/>
+      <w:numFmt w:val="decimal"/>
+      <w:lvlText w:val="%7."/>
+      <w:lvlJc w:val="left"/>
+      <w:pPr>
+        <w:ind w:left="6120" w:hanging="360"/>
+      </w:pPr>
+    </w:lvl>
+    <w:lvl w:ilvl="7" w:tplc="04090019" w:tentative="1">
+      <w:start w:val="1"/>
+      <w:numFmt w:val="lowerLetter"/>
+      <w:lvlText w:val="%8."/>
+      <w:lvlJc w:val="left"/>
+      <w:pPr>
+        <w:ind w:left="6840" w:hanging="360"/>
+      </w:pPr>
+    </w:lvl>
+    <w:lvl w:ilvl="8" w:tplc="0409001B" w:tentative="1">
+      <w:start w:val="1"/>
+      <w:numFmt w:val="lowerRoman"/>
+      <w:lvlText w:val="%9."/>
+      <w:lvlJc w:val="right"/>
+      <w:pPr>
+        <w:ind w:left="7560" w:hanging="180"/>
+      </w:pPr>
+    </w:lvl>
+  </w:abstractNum>
+  <w:abstractNum w:abstractNumId="8" w15:restartNumberingAfterBreak="0">
+    <w:nsid w:val="54435D3A"/>
+    <w:multiLevelType w:val="hybridMultilevel"/>
+    <w:tmpl w:val="8F52ADF0"/>
+    <w:lvl w:ilvl="0" w:tplc="2A3E1298">
+      <w:start w:val="1"/>
+      <w:numFmt w:val="lowerLetter"/>
+      <w:lvlText w:val="%1."/>
+      <w:lvlJc w:val="left"/>
+      <w:pPr>
+        <w:ind w:left="1440" w:hanging="360"/>
+      </w:pPr>
+      <w:rPr>
+        <w:rFonts w:hint="default"/>
+      </w:rPr>
+    </w:lvl>
+    <w:lvl w:ilvl="1" w:tplc="04090019" w:tentative="1">
+      <w:start w:val="1"/>
+      <w:numFmt w:val="lowerLetter"/>
+      <w:lvlText w:val="%2."/>
+      <w:lvlJc w:val="left"/>
+      <w:pPr>
+        <w:ind w:left="2160" w:hanging="360"/>
+      </w:pPr>
+    </w:lvl>
+    <w:lvl w:ilvl="2" w:tplc="0409001B" w:tentative="1">
+      <w:start w:val="1"/>
+      <w:numFmt w:val="lowerRoman"/>
+      <w:lvlText w:val="%3."/>
+      <w:lvlJc w:val="right"/>
+      <w:pPr>
+        <w:ind w:left="2880" w:hanging="180"/>
+      </w:pPr>
+    </w:lvl>
+    <w:lvl w:ilvl="3" w:tplc="0409000F" w:tentative="1">
+      <w:start w:val="1"/>
+      <w:numFmt w:val="decimal"/>
+      <w:lvlText w:val="%4."/>
+      <w:lvlJc w:val="left"/>
+      <w:pPr>
+        <w:ind w:left="3600" w:hanging="360"/>
+      </w:pPr>
+    </w:lvl>
+    <w:lvl w:ilvl="4" w:tplc="04090019" w:tentative="1">
+      <w:start w:val="1"/>
+      <w:numFmt w:val="lowerLetter"/>
+      <w:lvlText w:val="%5."/>
+      <w:lvlJc w:val="left"/>
+      <w:pPr>
+        <w:ind w:left="4320" w:hanging="360"/>
+      </w:pPr>
+    </w:lvl>
+    <w:lvl w:ilvl="5" w:tplc="0409001B" w:tentative="1">
+      <w:start w:val="1"/>
+      <w:numFmt w:val="lowerRoman"/>
+      <w:lvlText w:val="%6."/>
+      <w:lvlJc w:val="right"/>
+      <w:pPr>
+        <w:ind w:left="5040" w:hanging="180"/>
+      </w:pPr>
+    </w:lvl>
+    <w:lvl w:ilvl="6" w:tplc="0409000F" w:tentative="1">
+      <w:start w:val="1"/>
+      <w:numFmt w:val="decimal"/>
+      <w:lvlText w:val="%7."/>
+      <w:lvlJc w:val="left"/>
+      <w:pPr>
+        <w:ind w:left="5760" w:hanging="360"/>
+      </w:pPr>
+    </w:lvl>
+    <w:lvl w:ilvl="7" w:tplc="04090019" w:tentative="1">
+      <w:start w:val="1"/>
+      <w:numFmt w:val="lowerLetter"/>
+      <w:lvlText w:val="%8."/>
+      <w:lvlJc w:val="left"/>
+      <w:pPr>
+        <w:ind w:left="6480" w:hanging="360"/>
+      </w:pPr>
+    </w:lvl>
+    <w:lvl w:ilvl="8" w:tplc="0409001B" w:tentative="1">
+      <w:start w:val="1"/>
+      <w:numFmt w:val="lowerRoman"/>
+      <w:lvlText w:val="%9."/>
+      <w:lvlJc w:val="right"/>
+      <w:pPr>
+        <w:ind w:left="7200" w:hanging="180"/>
+      </w:pPr>
+    </w:lvl>
+  </w:abstractNum>
+  <w:abstractNum w:abstractNumId="9" w15:restartNumberingAfterBreak="0">
+    <w:nsid w:val="5BAE674E"/>
+    <w:multiLevelType w:val="hybridMultilevel"/>
+    <w:tmpl w:val="38E65AA8"/>
+    <w:lvl w:ilvl="0" w:tplc="0B02D0B4">
+      <w:start w:val="1"/>
+      <w:numFmt w:val="lowerLetter"/>
+      <w:lvlText w:val="%1."/>
+      <w:lvlJc w:val="left"/>
+      <w:pPr>
+        <w:ind w:left="1800" w:hanging="360"/>
+      </w:pPr>
+      <w:rPr>
+        <w:rFonts w:hint="default"/>
+      </w:rPr>
+    </w:lvl>
+    <w:lvl w:ilvl="1" w:tplc="04090019" w:tentative="1">
+      <w:start w:val="1"/>
+      <w:numFmt w:val="lowerLetter"/>
+      <w:lvlText w:val="%2."/>
+      <w:lvlJc w:val="left"/>
+      <w:pPr>
+        <w:ind w:left="2520" w:hanging="360"/>
+      </w:pPr>
+    </w:lvl>
+    <w:lvl w:ilvl="2" w:tplc="0409001B" w:tentative="1">
+      <w:start w:val="1"/>
+      <w:numFmt w:val="lowerRoman"/>
+      <w:lvlText w:val="%3."/>
+      <w:lvlJc w:val="right"/>
+      <w:pPr>
+        <w:ind w:left="3240" w:hanging="180"/>
+      </w:pPr>
+    </w:lvl>
+    <w:lvl w:ilvl="3" w:tplc="0409000F" w:tentative="1">
+      <w:start w:val="1"/>
+      <w:numFmt w:val="decimal"/>
+      <w:lvlText w:val="%4."/>
+      <w:lvlJc w:val="left"/>
+      <w:pPr>
+        <w:ind w:left="3960" w:hanging="360"/>
+      </w:pPr>
+    </w:lvl>
+    <w:lvl w:ilvl="4" w:tplc="04090019" w:tentative="1">
+      <w:start w:val="1"/>
+      <w:numFmt w:val="lowerLetter"/>
+      <w:lvlText w:val="%5."/>
+      <w:lvlJc w:val="left"/>
+      <w:pPr>
+        <w:ind w:left="4680" w:hanging="360"/>
+      </w:pPr>
+    </w:lvl>
+    <w:lvl w:ilvl="5" w:tplc="0409001B" w:tentative="1">
+      <w:start w:val="1"/>
+      <w:numFmt w:val="lowerRoman"/>
+      <w:lvlText w:val="%6."/>
+      <w:lvlJc w:val="right"/>
+      <w:pPr>
+        <w:ind w:left="5400" w:hanging="180"/>
+      </w:pPr>
+    </w:lvl>
+    <w:lvl w:ilvl="6" w:tplc="0409000F" w:tentative="1">
+      <w:start w:val="1"/>
+      <w:numFmt w:val="decimal"/>
+      <w:lvlText w:val="%7."/>
+      <w:lvlJc w:val="left"/>
+      <w:pPr>
+        <w:ind w:left="6120" w:hanging="360"/>
+      </w:pPr>
+    </w:lvl>
+    <w:lvl w:ilvl="7" w:tplc="04090019" w:tentative="1">
+      <w:start w:val="1"/>
+      <w:numFmt w:val="lowerLetter"/>
+      <w:lvlText w:val="%8."/>
+      <w:lvlJc w:val="left"/>
+      <w:pPr>
+        <w:ind w:left="6840" w:hanging="360"/>
+      </w:pPr>
+    </w:lvl>
+    <w:lvl w:ilvl="8" w:tplc="0409001B" w:tentative="1">
+      <w:start w:val="1"/>
+      <w:numFmt w:val="lowerRoman"/>
+      <w:lvlText w:val="%9."/>
+      <w:lvlJc w:val="right"/>
+      <w:pPr>
+        <w:ind w:left="7560" w:hanging="180"/>
+      </w:pPr>
+    </w:lvl>
+  </w:abstractNum>
+  <w:abstractNum w:abstractNumId="10" w15:restartNumberingAfterBreak="0">
     <w:nsid w:val="6269279E"/>
     <w:multiLevelType w:val="hybridMultilevel"/>
     <w:tmpl w:val="E50EF578"/>
     <w:numStyleLink w:val="ImportedStyle6"/>
   </w:abstractNum>
+  <w:abstractNum w:abstractNumId="11" w15:restartNumberingAfterBreak="0">
+    <w:nsid w:val="65AE0DB7"/>
+    <w:multiLevelType w:val="hybridMultilevel"/>
+    <w:tmpl w:val="33466B08"/>
+    <w:lvl w:ilvl="0" w:tplc="E3FE1042">
+      <w:start w:val="1"/>
+      <w:numFmt w:val="decimal"/>
+      <w:lvlText w:val="%1-"/>
+      <w:lvlJc w:val="left"/>
+      <w:pPr>
+        <w:ind w:left="1080" w:hanging="360"/>
+      </w:pPr>
+      <w:rPr>
+        <w:rFonts w:hint="default"/>
+      </w:rPr>
+    </w:lvl>
+    <w:lvl w:ilvl="1" w:tplc="04090019" w:tentative="1">
+      <w:start w:val="1"/>
+      <w:numFmt w:val="lowerLetter"/>
+      <w:lvlText w:val="%2."/>
+      <w:lvlJc w:val="left"/>
+      <w:pPr>
+        <w:ind w:left="1800" w:hanging="360"/>
+      </w:pPr>
+    </w:lvl>
+    <w:lvl w:ilvl="2" w:tplc="0409001B" w:tentative="1">
+      <w:start w:val="1"/>
+      <w:numFmt w:val="lowerRoman"/>
+      <w:lvlText w:val="%3."/>
+      <w:lvlJc w:val="right"/>
+      <w:pPr>
+        <w:ind w:left="2520" w:hanging="180"/>
+      </w:pPr>
+    </w:lvl>
+    <w:lvl w:ilvl="3" w:tplc="0409000F" w:tentative="1">
+      <w:start w:val="1"/>
+      <w:numFmt w:val="decimal"/>
+      <w:lvlText w:val="%4."/>
+      <w:lvlJc w:val="left"/>
+      <w:pPr>
+        <w:ind w:left="3240" w:hanging="360"/>
+      </w:pPr>
+    </w:lvl>
+    <w:lvl w:ilvl="4" w:tplc="04090019" w:tentative="1">
+      <w:start w:val="1"/>
+      <w:numFmt w:val="lowerLetter"/>
+      <w:lvlText w:val="%5."/>
+      <w:lvlJc w:val="left"/>
+      <w:pPr>
+        <w:ind w:left="3960" w:hanging="360"/>
+      </w:pPr>
+    </w:lvl>
+    <w:lvl w:ilvl="5" w:tplc="0409001B" w:tentative="1">
+      <w:start w:val="1"/>
+      <w:numFmt w:val="lowerRoman"/>
+      <w:lvlText w:val="%6."/>
+      <w:lvlJc w:val="right"/>
+      <w:pPr>
+        <w:ind w:left="4680" w:hanging="180"/>
+      </w:pPr>
+    </w:lvl>
+    <w:lvl w:ilvl="6" w:tplc="0409000F" w:tentative="1">
+      <w:start w:val="1"/>
+      <w:numFmt w:val="decimal"/>
+      <w:lvlText w:val="%7."/>
+      <w:lvlJc w:val="left"/>
+      <w:pPr>
+        <w:ind w:left="5400" w:hanging="360"/>
+      </w:pPr>
+    </w:lvl>
+    <w:lvl w:ilvl="7" w:tplc="04090019" w:tentative="1">
+      <w:start w:val="1"/>
+      <w:numFmt w:val="lowerLetter"/>
+      <w:lvlText w:val="%8."/>
+      <w:lvlJc w:val="left"/>
+      <w:pPr>
+        <w:ind w:left="6120" w:hanging="360"/>
+      </w:pPr>
+    </w:lvl>
+    <w:lvl w:ilvl="8" w:tplc="0409001B" w:tentative="1">
+      <w:start w:val="1"/>
+      <w:numFmt w:val="lowerRoman"/>
+      <w:lvlText w:val="%9."/>
+      <w:lvlJc w:val="right"/>
+      <w:pPr>
+        <w:ind w:left="6840" w:hanging="180"/>
+      </w:pPr>
+    </w:lvl>
+  </w:abstractNum>
+  <w:abstractNum w:abstractNumId="12" w15:restartNumberingAfterBreak="0">
+    <w:nsid w:val="73350D42"/>
+    <w:multiLevelType w:val="hybridMultilevel"/>
+    <w:tmpl w:val="A87AE23E"/>
+    <w:lvl w:ilvl="0" w:tplc="07A0DD62">
+      <w:start w:val="1"/>
+      <w:numFmt w:val="lowerLetter"/>
+      <w:lvlText w:val="%1."/>
+      <w:lvlJc w:val="left"/>
+      <w:pPr>
+        <w:ind w:left="1440" w:hanging="360"/>
+      </w:pPr>
+      <w:rPr>
+        <w:rFonts w:hint="default"/>
+      </w:rPr>
+    </w:lvl>
+    <w:lvl w:ilvl="1" w:tplc="04090019" w:tentative="1">
+      <w:start w:val="1"/>
+      <w:numFmt w:val="lowerLetter"/>
+      <w:lvlText w:val="%2."/>
+      <w:lvlJc w:val="left"/>
+      <w:pPr>
+        <w:ind w:left="2160" w:hanging="360"/>
+      </w:pPr>
+    </w:lvl>
+    <w:lvl w:ilvl="2" w:tplc="0409001B" w:tentative="1">
+      <w:start w:val="1"/>
+      <w:numFmt w:val="lowerRoman"/>
+      <w:lvlText w:val="%3."/>
+      <w:lvlJc w:val="right"/>
+      <w:pPr>
+        <w:ind w:left="2880" w:hanging="180"/>
+      </w:pPr>
+    </w:lvl>
+    <w:lvl w:ilvl="3" w:tplc="0409000F" w:tentative="1">
+      <w:start w:val="1"/>
+      <w:numFmt w:val="decimal"/>
+      <w:lvlText w:val="%4."/>
+      <w:lvlJc w:val="left"/>
+      <w:pPr>
+        <w:ind w:left="3600" w:hanging="360"/>
+      </w:pPr>
+    </w:lvl>
+    <w:lvl w:ilvl="4" w:tplc="04090019" w:tentative="1">
+      <w:start w:val="1"/>
+      <w:numFmt w:val="lowerLetter"/>
+      <w:lvlText w:val="%5."/>
+      <w:lvlJc w:val="left"/>
+      <w:pPr>
+        <w:ind w:left="4320" w:hanging="360"/>
+      </w:pPr>
+    </w:lvl>
+    <w:lvl w:ilvl="5" w:tplc="0409001B" w:tentative="1">
+      <w:start w:val="1"/>
+      <w:numFmt w:val="lowerRoman"/>
+      <w:lvlText w:val="%6."/>
+      <w:lvlJc w:val="right"/>
+      <w:pPr>
+        <w:ind w:left="5040" w:hanging="180"/>
+      </w:pPr>
+    </w:lvl>
+    <w:lvl w:ilvl="6" w:tplc="0409000F" w:tentative="1">
+      <w:start w:val="1"/>
+      <w:numFmt w:val="decimal"/>
+      <w:lvlText w:val="%7."/>
+      <w:lvlJc w:val="left"/>
+      <w:pPr>
+        <w:ind w:left="5760" w:hanging="360"/>
+      </w:pPr>
+    </w:lvl>
+    <w:lvl w:ilvl="7" w:tplc="04090019" w:tentative="1">
+      <w:start w:val="1"/>
+      <w:numFmt w:val="lowerLetter"/>
+      <w:lvlText w:val="%8."/>
+      <w:lvlJc w:val="left"/>
+      <w:pPr>
+        <w:ind w:left="6480" w:hanging="360"/>
+      </w:pPr>
+    </w:lvl>
+    <w:lvl w:ilvl="8" w:tplc="0409001B" w:tentative="1">
+      <w:start w:val="1"/>
+      <w:numFmt w:val="lowerRoman"/>
+      <w:lvlText w:val="%9."/>
+      <w:lvlJc w:val="right"/>
+      <w:pPr>
+        <w:ind w:left="7200" w:hanging="180"/>
+      </w:pPr>
+    </w:lvl>
+  </w:abstractNum>
   <w:num w:numId="1">
-    <w:abstractNumId w:val="1"/>
+    <w:abstractNumId w:val="5"/>
   </w:num>
   <w:num w:numId="2">
-    <w:abstractNumId w:val="2"/>
+    <w:abstractNumId w:val="10"/>
     <w:lvlOverride w:ilvl="0">
-      <w:lvl w:ilvl="0" w:tplc="5C44F714">
+      <w:lvl w:ilvl="0" w:tplc="67D031F2">
         <w:start w:val="1"/>
         <w:numFmt w:val="lowerLetter"/>
         <w:lvlText w:val="%1."/>
@@ -1305,6 +2853,36 @@
     </w:lvlOverride>
   </w:num>
   <w:num w:numId="3">
+    <w:abstractNumId w:val="3"/>
+  </w:num>
+  <w:num w:numId="4">
+    <w:abstractNumId w:val="7"/>
+  </w:num>
+  <w:num w:numId="5">
+    <w:abstractNumId w:val="11"/>
+  </w:num>
+  <w:num w:numId="6">
+    <w:abstractNumId w:val="8"/>
+  </w:num>
+  <w:num w:numId="7">
+    <w:abstractNumId w:val="6"/>
+  </w:num>
+  <w:num w:numId="8">
+    <w:abstractNumId w:val="1"/>
+  </w:num>
+  <w:num w:numId="9">
+    <w:abstractNumId w:val="12"/>
+  </w:num>
+  <w:num w:numId="10">
+    <w:abstractNumId w:val="9"/>
+  </w:num>
+  <w:num w:numId="11">
+    <w:abstractNumId w:val="4"/>
+  </w:num>
+  <w:num w:numId="12">
+    <w:abstractNumId w:val="2"/>
+  </w:num>
+  <w:num w:numId="13">
     <w:abstractNumId w:val="0"/>
   </w:num>
 </w:numbering>
@@ -1327,7 +2905,7 @@
       </w:pPr>
     </w:pPrDefault>
   </w:docDefaults>
-  <w:latentStyles w:defLockedState="0" w:defUIPriority="99" w:defSemiHidden="0" w:defUnhideWhenUsed="0" w:defQFormat="0" w:count="377">
+  <w:latentStyles w:defLockedState="0" w:defUIPriority="99" w:defSemiHidden="0" w:defUnhideWhenUsed="0" w:defQFormat="0" w:count="375">
     <w:lsdException w:name="Normal" w:uiPriority="0" w:qFormat="1"/>
     <w:lsdException w:name="heading 1" w:uiPriority="9" w:qFormat="1"/>
     <w:lsdException w:name="heading 2" w:semiHidden="1" w:uiPriority="9" w:unhideWhenUsed="1" w:qFormat="1"/>
@@ -1703,8 +3281,6 @@
     <w:lsdException w:name="Smart Hyperlink" w:semiHidden="1" w:unhideWhenUsed="1"/>
     <w:lsdException w:name="Hashtag" w:semiHidden="1" w:unhideWhenUsed="1"/>
     <w:lsdException w:name="Unresolved Mention" w:semiHidden="1" w:unhideWhenUsed="1"/>
-    <w:lsdException w:name="Smart Link" w:semiHidden="1" w:unhideWhenUsed="1"/>
-    <w:lsdException w:name="Smart Link Error" w:semiHidden="1" w:unhideWhenUsed="1"/>
   </w:latentStyles>
   <w:style w:type="paragraph" w:default="1" w:styleId="Normal">
     <w:name w:val="Normal"/>
@@ -1812,6 +3388,15 @@
     <w:link w:val="Footer"/>
     <w:uiPriority w:val="99"/>
     <w:rsid w:val="002138D8"/>
+  </w:style>
+  <w:style w:type="paragraph" w:styleId="NoSpacing">
+    <w:name w:val="No Spacing"/>
+    <w:uiPriority w:val="1"/>
+    <w:qFormat/>
+    <w:rsid w:val="00AD7667"/>
+    <w:pPr>
+      <w:spacing w:line="240" w:lineRule="auto"/>
+    </w:pPr>
   </w:style>
 </w:styles>
 </file>

</xml_diff>